<commit_message>
betting html and vss
</commit_message>
<xml_diff>
--- a/PERSONAL PROJECTS/JAVASCRIPT/Building a music player/Music Steps.docx
+++ b/PERSONAL PROJECTS/JAVASCRIPT/Building a music player/Music Steps.docx
@@ -18,8 +18,6 @@
           <w:bdr w:val="single" w:sz="2" w:space="0" w:color="E5E7EB" w:frame="1"/>
         </w:rPr>
       </w:pPr>
-      <w:bookmarkStart w:id="0" w:name="_GoBack"/>
-      <w:bookmarkEnd w:id="0"/>
       <w:r>
         <w:rPr>
           <w:color w:val="D4D4D4"/>
@@ -5221,6 +5219,19 @@
           <w:szCs w:val="32"/>
         </w:rPr>
       </w:pPr>
+      <w:proofErr w:type="gramStart"/>
+      <w:r>
+        <w:rPr>
+          <w:rFonts w:ascii="Times New Roman" w:hAnsi="Times New Roman" w:cs="Times New Roman"/>
+          <w:b/>
+          <w:sz w:val="32"/>
+          <w:szCs w:val="32"/>
+        </w:rPr>
+        <w:t>z</w:t>
+      </w:r>
+      <w:bookmarkStart w:id="0" w:name="_GoBack"/>
+      <w:bookmarkEnd w:id="0"/>
+      <w:proofErr w:type="gramEnd"/>
     </w:p>
     <w:sectPr>
       <w:pgSz w:w="12240" w:h="15840"/>

</xml_diff>